<commit_message>
Commit after implement the deliveries list, pagination,distance filter, delivery page and accepting the delivery
</commit_message>
<xml_diff>
--- a/QuickDrop -  Cross Platform Web&Mobile Application.docx
+++ b/QuickDrop -  Cross Platform Web&Mobile Application.docx
@@ -719,13 +719,23 @@
           <w:lang w:val="el-GR"/>
         </w:rPr>
       </w:pPr>
-      <w:r>
-        <w:rPr>
-          <w:b/>
-          <w:bCs/>
-          <w:lang w:val="en-US"/>
-        </w:rPr>
-        <w:t>Ενημέρωση κα</w:t>
+      <w:proofErr w:type="spellStart"/>
+      <w:r>
+        <w:rPr>
+          <w:b/>
+          <w:bCs/>
+          <w:lang w:val="en-US"/>
+        </w:rPr>
+        <w:t>Ενημέρωση</w:t>
+      </w:r>
+      <w:proofErr w:type="spellEnd"/>
+      <w:r>
+        <w:rPr>
+          <w:b/>
+          <w:bCs/>
+          <w:lang w:val="en-US"/>
+        </w:rPr>
+        <w:t xml:space="preserve"> κα</w:t>
       </w:r>
       <w:proofErr w:type="spellStart"/>
       <w:r>
@@ -1730,6 +1740,14 @@
           <w:lang w:val="en-US"/>
         </w:rPr>
         <w:br/>
+      </w:r>
+      <w:r>
+        <w:rPr>
+          <w:b/>
+          <w:bCs/>
+          <w:strike/>
+          <w:lang w:val="en-US"/>
+        </w:rPr>
         <w:t xml:space="preserve">• </w:t>
       </w:r>
       <w:proofErr w:type="spellStart"/>
@@ -1737,6 +1755,7 @@
         <w:rPr>
           <w:b/>
           <w:bCs/>
+          <w:strike/>
           <w:lang w:val="en-US"/>
         </w:rPr>
         <w:t>Αυθεντικο</w:t>
@@ -1746,6 +1765,7 @@
         <w:rPr>
           <w:b/>
           <w:bCs/>
+          <w:strike/>
           <w:lang w:val="en-US"/>
         </w:rPr>
         <w:t xml:space="preserve">ποίηση </w:t>
@@ -1755,6 +1775,7 @@
         <w:rPr>
           <w:b/>
           <w:bCs/>
+          <w:strike/>
           <w:lang w:val="en-US"/>
         </w:rPr>
         <w:t>μέσω</w:t>
@@ -1764,6 +1785,7 @@
         <w:rPr>
           <w:b/>
           <w:bCs/>
+          <w:strike/>
           <w:lang w:val="en-US"/>
         </w:rPr>
         <w:t xml:space="preserve"> Laravel Sanctum (session-based cookies).</w:t>
@@ -3254,6 +3276,105 @@
         </w:rPr>
         <w:t>ατα chat</w:t>
       </w:r>
+    </w:p>
+    <w:p>
+      <w:pPr>
+        <w:rPr>
+          <w:b/>
+          <w:bCs/>
+          <w:lang w:val="en-US"/>
+        </w:rPr>
+      </w:pPr>
+      <w:r>
+        <w:rPr>
+          <w:rFonts w:ascii="Segoe UI Emoji" w:hAnsi="Segoe UI Emoji" w:cs="Segoe UI Emoji"/>
+          <w:b/>
+          <w:bCs/>
+          <w:lang w:val="en-US"/>
+        </w:rPr>
+        <w:lastRenderedPageBreak/>
+        <w:t>✨</w:t>
+      </w:r>
+      <w:r>
+        <w:rPr>
+          <w:b/>
+          <w:bCs/>
+          <w:lang w:val="en-US"/>
+        </w:rPr>
+        <w:t xml:space="preserve"> Bonus Features to Consider:</w:t>
+      </w:r>
+    </w:p>
+    <w:p>
+      <w:pPr>
+        <w:numPr>
+          <w:ilvl w:val="0"/>
+          <w:numId w:val="30"/>
+        </w:numPr>
+        <w:rPr>
+          <w:b/>
+          <w:bCs/>
+          <w:lang w:val="en-US"/>
+        </w:rPr>
+      </w:pPr>
+      <w:r>
+        <w:rPr>
+          <w:b/>
+          <w:bCs/>
+          <w:lang w:val="en-US"/>
+        </w:rPr>
+        <w:t>Search bar (by destination, status, etc.)</w:t>
+      </w:r>
+    </w:p>
+    <w:p>
+      <w:pPr>
+        <w:numPr>
+          <w:ilvl w:val="0"/>
+          <w:numId w:val="30"/>
+        </w:numPr>
+        <w:rPr>
+          <w:b/>
+          <w:bCs/>
+          <w:lang w:val="en-US"/>
+        </w:rPr>
+      </w:pPr>
+      <w:r>
+        <w:rPr>
+          <w:b/>
+          <w:bCs/>
+          <w:lang w:val="en-US"/>
+        </w:rPr>
+        <w:t>Status color badges (e.g., "Pending" in yellow)</w:t>
+      </w:r>
+    </w:p>
+    <w:p>
+      <w:pPr>
+        <w:numPr>
+          <w:ilvl w:val="0"/>
+          <w:numId w:val="30"/>
+        </w:numPr>
+        <w:rPr>
+          <w:b/>
+          <w:bCs/>
+          <w:lang w:val="en-US"/>
+        </w:rPr>
+      </w:pPr>
+      <w:r>
+        <w:rPr>
+          <w:b/>
+          <w:bCs/>
+          <w:lang w:val="en-US"/>
+        </w:rPr>
+        <w:t>Action buttons (e.g., "Mark as Delivered", "Track", "Delete")</w:t>
+      </w:r>
+    </w:p>
+    <w:p>
+      <w:pPr>
+        <w:rPr>
+          <w:b/>
+          <w:bCs/>
+          <w:lang w:val="en-US"/>
+        </w:rPr>
+      </w:pPr>
     </w:p>
     <w:p>
       <w:pPr>
@@ -5414,6 +5535,155 @@
     </w:lvl>
   </w:abstractNum>
   <w:abstractNum w:abstractNumId="17" w15:restartNumberingAfterBreak="0">
+    <w:nsid w:val="542C5592"/>
+    <w:multiLevelType w:val="multilevel"/>
+    <w:tmpl w:val="1FE627D4"/>
+    <w:lvl w:ilvl="0">
+      <w:start w:val="1"/>
+      <w:numFmt w:val="bullet"/>
+      <w:lvlText w:val=""/>
+      <w:lvlJc w:val="left"/>
+      <w:pPr>
+        <w:tabs>
+          <w:tab w:val="num" w:pos="720"/>
+        </w:tabs>
+        <w:ind w:left="720" w:hanging="360"/>
+      </w:pPr>
+      <w:rPr>
+        <w:rFonts w:ascii="Symbol" w:hAnsi="Symbol" w:hint="default"/>
+        <w:sz w:val="20"/>
+      </w:rPr>
+    </w:lvl>
+    <w:lvl w:ilvl="1" w:tentative="1">
+      <w:start w:val="1"/>
+      <w:numFmt w:val="bullet"/>
+      <w:lvlText w:val="o"/>
+      <w:lvlJc w:val="left"/>
+      <w:pPr>
+        <w:tabs>
+          <w:tab w:val="num" w:pos="1440"/>
+        </w:tabs>
+        <w:ind w:left="1440" w:hanging="360"/>
+      </w:pPr>
+      <w:rPr>
+        <w:rFonts w:ascii="Courier New" w:hAnsi="Courier New" w:hint="default"/>
+        <w:sz w:val="20"/>
+      </w:rPr>
+    </w:lvl>
+    <w:lvl w:ilvl="2" w:tentative="1">
+      <w:start w:val="1"/>
+      <w:numFmt w:val="bullet"/>
+      <w:lvlText w:val=""/>
+      <w:lvlJc w:val="left"/>
+      <w:pPr>
+        <w:tabs>
+          <w:tab w:val="num" w:pos="2160"/>
+        </w:tabs>
+        <w:ind w:left="2160" w:hanging="360"/>
+      </w:pPr>
+      <w:rPr>
+        <w:rFonts w:ascii="Wingdings" w:hAnsi="Wingdings" w:hint="default"/>
+        <w:sz w:val="20"/>
+      </w:rPr>
+    </w:lvl>
+    <w:lvl w:ilvl="3" w:tentative="1">
+      <w:start w:val="1"/>
+      <w:numFmt w:val="bullet"/>
+      <w:lvlText w:val=""/>
+      <w:lvlJc w:val="left"/>
+      <w:pPr>
+        <w:tabs>
+          <w:tab w:val="num" w:pos="2880"/>
+        </w:tabs>
+        <w:ind w:left="2880" w:hanging="360"/>
+      </w:pPr>
+      <w:rPr>
+        <w:rFonts w:ascii="Wingdings" w:hAnsi="Wingdings" w:hint="default"/>
+        <w:sz w:val="20"/>
+      </w:rPr>
+    </w:lvl>
+    <w:lvl w:ilvl="4" w:tentative="1">
+      <w:start w:val="1"/>
+      <w:numFmt w:val="bullet"/>
+      <w:lvlText w:val=""/>
+      <w:lvlJc w:val="left"/>
+      <w:pPr>
+        <w:tabs>
+          <w:tab w:val="num" w:pos="3600"/>
+        </w:tabs>
+        <w:ind w:left="3600" w:hanging="360"/>
+      </w:pPr>
+      <w:rPr>
+        <w:rFonts w:ascii="Wingdings" w:hAnsi="Wingdings" w:hint="default"/>
+        <w:sz w:val="20"/>
+      </w:rPr>
+    </w:lvl>
+    <w:lvl w:ilvl="5" w:tentative="1">
+      <w:start w:val="1"/>
+      <w:numFmt w:val="bullet"/>
+      <w:lvlText w:val=""/>
+      <w:lvlJc w:val="left"/>
+      <w:pPr>
+        <w:tabs>
+          <w:tab w:val="num" w:pos="4320"/>
+        </w:tabs>
+        <w:ind w:left="4320" w:hanging="360"/>
+      </w:pPr>
+      <w:rPr>
+        <w:rFonts w:ascii="Wingdings" w:hAnsi="Wingdings" w:hint="default"/>
+        <w:sz w:val="20"/>
+      </w:rPr>
+    </w:lvl>
+    <w:lvl w:ilvl="6" w:tentative="1">
+      <w:start w:val="1"/>
+      <w:numFmt w:val="bullet"/>
+      <w:lvlText w:val=""/>
+      <w:lvlJc w:val="left"/>
+      <w:pPr>
+        <w:tabs>
+          <w:tab w:val="num" w:pos="5040"/>
+        </w:tabs>
+        <w:ind w:left="5040" w:hanging="360"/>
+      </w:pPr>
+      <w:rPr>
+        <w:rFonts w:ascii="Wingdings" w:hAnsi="Wingdings" w:hint="default"/>
+        <w:sz w:val="20"/>
+      </w:rPr>
+    </w:lvl>
+    <w:lvl w:ilvl="7" w:tentative="1">
+      <w:start w:val="1"/>
+      <w:numFmt w:val="bullet"/>
+      <w:lvlText w:val=""/>
+      <w:lvlJc w:val="left"/>
+      <w:pPr>
+        <w:tabs>
+          <w:tab w:val="num" w:pos="5760"/>
+        </w:tabs>
+        <w:ind w:left="5760" w:hanging="360"/>
+      </w:pPr>
+      <w:rPr>
+        <w:rFonts w:ascii="Wingdings" w:hAnsi="Wingdings" w:hint="default"/>
+        <w:sz w:val="20"/>
+      </w:rPr>
+    </w:lvl>
+    <w:lvl w:ilvl="8" w:tentative="1">
+      <w:start w:val="1"/>
+      <w:numFmt w:val="bullet"/>
+      <w:lvlText w:val=""/>
+      <w:lvlJc w:val="left"/>
+      <w:pPr>
+        <w:tabs>
+          <w:tab w:val="num" w:pos="6480"/>
+        </w:tabs>
+        <w:ind w:left="6480" w:hanging="360"/>
+      </w:pPr>
+      <w:rPr>
+        <w:rFonts w:ascii="Wingdings" w:hAnsi="Wingdings" w:hint="default"/>
+        <w:sz w:val="20"/>
+      </w:rPr>
+    </w:lvl>
+  </w:abstractNum>
+  <w:abstractNum w:abstractNumId="18" w15:restartNumberingAfterBreak="0">
     <w:nsid w:val="567B7179"/>
     <w:multiLevelType w:val="multilevel"/>
     <w:tmpl w:val="1F60263A"/>
@@ -5562,7 +5832,7 @@
       </w:rPr>
     </w:lvl>
   </w:abstractNum>
-  <w:abstractNum w:abstractNumId="18" w15:restartNumberingAfterBreak="0">
+  <w:abstractNum w:abstractNumId="19" w15:restartNumberingAfterBreak="0">
     <w:nsid w:val="57AE0510"/>
     <w:multiLevelType w:val="hybridMultilevel"/>
     <w:tmpl w:val="EB94218C"/>
@@ -5675,7 +5945,7 @@
       </w:rPr>
     </w:lvl>
   </w:abstractNum>
-  <w:abstractNum w:abstractNumId="19" w15:restartNumberingAfterBreak="0">
+  <w:abstractNum w:abstractNumId="20" w15:restartNumberingAfterBreak="0">
     <w:nsid w:val="58225B38"/>
     <w:multiLevelType w:val="hybridMultilevel"/>
     <w:tmpl w:val="CE94BB2A"/>
@@ -5761,7 +6031,7 @@
       </w:pPr>
     </w:lvl>
   </w:abstractNum>
-  <w:abstractNum w:abstractNumId="20" w15:restartNumberingAfterBreak="0">
+  <w:abstractNum w:abstractNumId="21" w15:restartNumberingAfterBreak="0">
     <w:nsid w:val="5E4B3214"/>
     <w:multiLevelType w:val="multilevel"/>
     <w:tmpl w:val="B860E3A6"/>
@@ -5910,7 +6180,7 @@
       </w:rPr>
     </w:lvl>
   </w:abstractNum>
-  <w:abstractNum w:abstractNumId="21" w15:restartNumberingAfterBreak="0">
+  <w:abstractNum w:abstractNumId="22" w15:restartNumberingAfterBreak="0">
     <w:nsid w:val="61456C05"/>
     <w:multiLevelType w:val="multilevel"/>
     <w:tmpl w:val="9E84DD78"/>
@@ -6059,7 +6329,7 @@
       </w:rPr>
     </w:lvl>
   </w:abstractNum>
-  <w:abstractNum w:abstractNumId="22" w15:restartNumberingAfterBreak="0">
+  <w:abstractNum w:abstractNumId="23" w15:restartNumberingAfterBreak="0">
     <w:nsid w:val="61885A6E"/>
     <w:multiLevelType w:val="hybridMultilevel"/>
     <w:tmpl w:val="FA0EB614"/>
@@ -6172,7 +6442,7 @@
       </w:rPr>
     </w:lvl>
   </w:abstractNum>
-  <w:abstractNum w:abstractNumId="23" w15:restartNumberingAfterBreak="0">
+  <w:abstractNum w:abstractNumId="24" w15:restartNumberingAfterBreak="0">
     <w:nsid w:val="63F86D89"/>
     <w:multiLevelType w:val="hybridMultilevel"/>
     <w:tmpl w:val="7D48AB5E"/>
@@ -6260,7 +6530,7 @@
       </w:pPr>
     </w:lvl>
   </w:abstractNum>
-  <w:abstractNum w:abstractNumId="24" w15:restartNumberingAfterBreak="0">
+  <w:abstractNum w:abstractNumId="25" w15:restartNumberingAfterBreak="0">
     <w:nsid w:val="65B057FC"/>
     <w:multiLevelType w:val="multilevel"/>
     <w:tmpl w:val="3D34851A"/>
@@ -6409,7 +6679,7 @@
       </w:rPr>
     </w:lvl>
   </w:abstractNum>
-  <w:abstractNum w:abstractNumId="25" w15:restartNumberingAfterBreak="0">
+  <w:abstractNum w:abstractNumId="26" w15:restartNumberingAfterBreak="0">
     <w:nsid w:val="721611B7"/>
     <w:multiLevelType w:val="hybridMultilevel"/>
     <w:tmpl w:val="B022B92E"/>
@@ -6522,7 +6792,7 @@
       </w:rPr>
     </w:lvl>
   </w:abstractNum>
-  <w:abstractNum w:abstractNumId="26" w15:restartNumberingAfterBreak="0">
+  <w:abstractNum w:abstractNumId="27" w15:restartNumberingAfterBreak="0">
     <w:nsid w:val="778F6BA3"/>
     <w:multiLevelType w:val="hybridMultilevel"/>
     <w:tmpl w:val="1E68CFF0"/>
@@ -6635,7 +6905,7 @@
       </w:rPr>
     </w:lvl>
   </w:abstractNum>
-  <w:abstractNum w:abstractNumId="27" w15:restartNumberingAfterBreak="0">
+  <w:abstractNum w:abstractNumId="28" w15:restartNumberingAfterBreak="0">
     <w:nsid w:val="779A2E56"/>
     <w:multiLevelType w:val="hybridMultilevel"/>
     <w:tmpl w:val="C9CE846C"/>
@@ -6721,7 +6991,7 @@
       </w:pPr>
     </w:lvl>
   </w:abstractNum>
-  <w:abstractNum w:abstractNumId="28" w15:restartNumberingAfterBreak="0">
+  <w:abstractNum w:abstractNumId="29" w15:restartNumberingAfterBreak="0">
     <w:nsid w:val="79DA7961"/>
     <w:multiLevelType w:val="multilevel"/>
     <w:tmpl w:val="A0F08C7A"/>
@@ -6883,19 +7153,19 @@
     <w:abstractNumId w:val="14"/>
   </w:num>
   <w:num w:numId="5" w16cid:durableId="1583374184">
-    <w:abstractNumId w:val="28"/>
+    <w:abstractNumId w:val="29"/>
   </w:num>
   <w:num w:numId="6" w16cid:durableId="2019457457">
-    <w:abstractNumId w:val="21"/>
+    <w:abstractNumId w:val="22"/>
   </w:num>
   <w:num w:numId="7" w16cid:durableId="1167407660">
     <w:abstractNumId w:val="10"/>
   </w:num>
   <w:num w:numId="8" w16cid:durableId="229776857">
-    <w:abstractNumId w:val="20"/>
+    <w:abstractNumId w:val="21"/>
   </w:num>
   <w:num w:numId="9" w16cid:durableId="24256726">
-    <w:abstractNumId w:val="17"/>
+    <w:abstractNumId w:val="18"/>
   </w:num>
   <w:num w:numId="10" w16cid:durableId="1745256226">
     <w:abstractNumId w:val="1"/>
@@ -6904,22 +7174,22 @@
     <w:abstractNumId w:val="15"/>
   </w:num>
   <w:num w:numId="12" w16cid:durableId="709843256">
-    <w:abstractNumId w:val="27"/>
+    <w:abstractNumId w:val="28"/>
   </w:num>
   <w:num w:numId="13" w16cid:durableId="154495648">
-    <w:abstractNumId w:val="18"/>
+    <w:abstractNumId w:val="19"/>
   </w:num>
   <w:num w:numId="14" w16cid:durableId="1849830188">
+    <w:abstractNumId w:val="25"/>
+  </w:num>
+  <w:num w:numId="15" w16cid:durableId="1130200298">
     <w:abstractNumId w:val="24"/>
   </w:num>
-  <w:num w:numId="15" w16cid:durableId="1130200298">
-    <w:abstractNumId w:val="23"/>
-  </w:num>
   <w:num w:numId="16" w16cid:durableId="316228117">
-    <w:abstractNumId w:val="19"/>
+    <w:abstractNumId w:val="20"/>
   </w:num>
   <w:num w:numId="17" w16cid:durableId="1117674037">
-    <w:abstractNumId w:val="26"/>
+    <w:abstractNumId w:val="27"/>
   </w:num>
   <w:num w:numId="18" w16cid:durableId="162161892">
     <w:abstractNumId w:val="16"/>
@@ -6931,7 +7201,7 @@
     <w:abstractNumId w:val="4"/>
   </w:num>
   <w:num w:numId="21" w16cid:durableId="1189871724">
-    <w:abstractNumId w:val="22"/>
+    <w:abstractNumId w:val="23"/>
   </w:num>
   <w:num w:numId="22" w16cid:durableId="569970889">
     <w:abstractNumId w:val="7"/>
@@ -6952,10 +7222,13 @@
     <w:abstractNumId w:val="2"/>
   </w:num>
   <w:num w:numId="28" w16cid:durableId="1227452983">
-    <w:abstractNumId w:val="25"/>
+    <w:abstractNumId w:val="26"/>
   </w:num>
   <w:num w:numId="29" w16cid:durableId="2056083386">
     <w:abstractNumId w:val="8"/>
+  </w:num>
+  <w:num w:numId="30" w16cid:durableId="987516647">
+    <w:abstractNumId w:val="17"/>
   </w:num>
 </w:numbering>
 </file>
@@ -7563,7 +7836,6 @@
   <w:style w:type="character" w:default="1" w:styleId="DefaultParagraphFont">
     <w:name w:val="Default Paragraph Font"/>
     <w:uiPriority w:val="1"/>
-    <w:semiHidden/>
     <w:unhideWhenUsed/>
   </w:style>
   <w:style w:type="table" w:default="1" w:styleId="TableNormal">

</xml_diff>

<commit_message>
Commit after implementing Seperate Show pages, fixed Rest-Sync with Service
</commit_message>
<xml_diff>
--- a/QuickDrop -  Cross Platform Web&Mobile Application.docx
+++ b/QuickDrop -  Cross Platform Web&Mobile Application.docx
@@ -261,7 +261,7 @@
           <w:bCs/>
           <w:lang w:val="el-GR"/>
         </w:rPr>
-        <w:t>Οι οδηγοί βλέπουν αιτήματα κοντά τους σε πραγματικό χρόνο.</w:t>
+        <w:t>Οι οδηγοί βλέπουν αιτήματα κοντά τους.</w:t>
       </w:r>
     </w:p>
     <w:p>
@@ -283,7 +283,7 @@
           <w:bCs/>
           <w:lang w:val="el-GR"/>
         </w:rPr>
-        <w:t>Έχουν δυνατότητα αποδοχής και ανάθεσης παραγγελίας άμεσα.</w:t>
+        <w:t>Έχουν δυνατότητα αποδοχής και ανάθεσης παραγγελίας.</w:t>
       </w:r>
     </w:p>
     <w:p>
@@ -1341,141 +1341,6 @@
           <w:bCs/>
           <w:lang w:val="en-US"/>
         </w:rPr>
-        <w:t>WebSockets</w:t>
-      </w:r>
-      <w:proofErr w:type="spellEnd"/>
-      <w:r>
-        <w:rPr>
-          <w:b/>
-          <w:bCs/>
-          <w:lang w:val="en-US"/>
-        </w:rPr>
-        <w:t xml:space="preserve"> (Laravel Echo + Redis) </w:t>
-      </w:r>
-      <w:proofErr w:type="spellStart"/>
-      <w:r>
-        <w:rPr>
-          <w:b/>
-          <w:bCs/>
-          <w:lang w:val="en-US"/>
-        </w:rPr>
-        <w:t>γι</w:t>
-      </w:r>
-      <w:proofErr w:type="spellEnd"/>
-      <w:r>
-        <w:rPr>
-          <w:b/>
-          <w:bCs/>
-          <w:lang w:val="en-US"/>
-        </w:rPr>
-        <w:t xml:space="preserve">α real-time </w:t>
-      </w:r>
-      <w:proofErr w:type="spellStart"/>
-      <w:r>
-        <w:rPr>
-          <w:b/>
-          <w:bCs/>
-          <w:lang w:val="en-US"/>
-        </w:rPr>
-        <w:t>ενημερώσεις</w:t>
-      </w:r>
-      <w:proofErr w:type="spellEnd"/>
-      <w:r>
-        <w:rPr>
-          <w:b/>
-          <w:bCs/>
-          <w:lang w:val="en-US"/>
-        </w:rPr>
-        <w:t xml:space="preserve"> (π.χ. </w:t>
-      </w:r>
-      <w:proofErr w:type="spellStart"/>
-      <w:r>
-        <w:rPr>
-          <w:b/>
-          <w:bCs/>
-          <w:lang w:val="en-US"/>
-        </w:rPr>
-        <w:t>θέση</w:t>
-      </w:r>
-      <w:proofErr w:type="spellEnd"/>
-      <w:r>
-        <w:rPr>
-          <w:b/>
-          <w:bCs/>
-          <w:lang w:val="en-US"/>
-        </w:rPr>
-        <w:t xml:space="preserve"> </w:t>
-      </w:r>
-      <w:proofErr w:type="spellStart"/>
-      <w:r>
-        <w:rPr>
-          <w:b/>
-          <w:bCs/>
-          <w:lang w:val="en-US"/>
-        </w:rPr>
-        <w:t>οδηγού</w:t>
-      </w:r>
-      <w:proofErr w:type="spellEnd"/>
-      <w:r>
-        <w:rPr>
-          <w:b/>
-          <w:bCs/>
-          <w:lang w:val="en-US"/>
-        </w:rPr>
-        <w:t xml:space="preserve">, </w:t>
-      </w:r>
-      <w:proofErr w:type="spellStart"/>
-      <w:r>
-        <w:rPr>
-          <w:b/>
-          <w:bCs/>
-          <w:lang w:val="en-US"/>
-        </w:rPr>
-        <w:t>νέ</w:t>
-      </w:r>
-      <w:proofErr w:type="spellEnd"/>
-      <w:r>
-        <w:rPr>
-          <w:b/>
-          <w:bCs/>
-          <w:lang w:val="en-US"/>
-        </w:rPr>
-        <w:t>α παρα</w:t>
-      </w:r>
-      <w:proofErr w:type="spellStart"/>
-      <w:r>
-        <w:rPr>
-          <w:b/>
-          <w:bCs/>
-          <w:lang w:val="en-US"/>
-        </w:rPr>
-        <w:t>γγελί</w:t>
-      </w:r>
-      <w:proofErr w:type="spellEnd"/>
-      <w:r>
-        <w:rPr>
-          <w:b/>
-          <w:bCs/>
-          <w:lang w:val="en-US"/>
-        </w:rPr>
-        <w:t>α).</w:t>
-      </w:r>
-      <w:r>
-        <w:rPr>
-          <w:b/>
-          <w:bCs/>
-          <w:lang w:val="en-US"/>
-        </w:rPr>
-        <w:br/>
-        <w:t xml:space="preserve">• </w:t>
-      </w:r>
-      <w:proofErr w:type="spellStart"/>
-      <w:r>
-        <w:rPr>
-          <w:b/>
-          <w:bCs/>
-          <w:lang w:val="en-US"/>
-        </w:rPr>
         <w:t>Συγχρονισμός</w:t>
       </w:r>
       <w:proofErr w:type="spellEnd"/>
@@ -1675,6 +1540,7 @@
         <w:rPr>
           <w:b/>
           <w:bCs/>
+          <w:strike/>
           <w:lang w:val="en-US"/>
         </w:rPr>
         <w:t>• SPA α</w:t>
@@ -1684,6 +1550,7 @@
         <w:rPr>
           <w:b/>
           <w:bCs/>
+          <w:strike/>
           <w:lang w:val="en-US"/>
         </w:rPr>
         <w:t>ρχιτεκτονική</w:t>
@@ -1693,6 +1560,7 @@
         <w:rPr>
           <w:b/>
           <w:bCs/>
+          <w:strike/>
           <w:lang w:val="en-US"/>
         </w:rPr>
         <w:t xml:space="preserve"> </w:t>
@@ -1702,6 +1570,7 @@
         <w:rPr>
           <w:b/>
           <w:bCs/>
+          <w:strike/>
           <w:lang w:val="en-US"/>
         </w:rPr>
         <w:t>με</w:t>
@@ -1711,6 +1580,7 @@
         <w:rPr>
           <w:b/>
           <w:bCs/>
+          <w:strike/>
           <w:lang w:val="en-US"/>
         </w:rPr>
         <w:t xml:space="preserve"> React components και Inertia.js </w:t>
@@ -1720,6 +1590,7 @@
         <w:rPr>
           <w:b/>
           <w:bCs/>
+          <w:strike/>
           <w:lang w:val="en-US"/>
         </w:rPr>
         <w:t>γι</w:t>
@@ -1729,6 +1600,7 @@
         <w:rPr>
           <w:b/>
           <w:bCs/>
+          <w:strike/>
           <w:lang w:val="en-US"/>
         </w:rPr>
         <w:t>α seamless navigation.</w:t>
@@ -1794,6 +1666,7 @@
         <w:rPr>
           <w:b/>
           <w:bCs/>
+          <w:strike/>
           <w:lang w:val="en-US"/>
         </w:rPr>
         <w:br/>
@@ -1804,6 +1677,7 @@
         <w:rPr>
           <w:b/>
           <w:bCs/>
+          <w:strike/>
           <w:lang w:val="en-US"/>
         </w:rPr>
         <w:t>με</w:t>
@@ -1813,6 +1687,7 @@
         <w:rPr>
           <w:b/>
           <w:bCs/>
+          <w:strike/>
           <w:lang w:val="en-US"/>
         </w:rPr>
         <w:t xml:space="preserve"> Tailwind CSS.</w:t>
@@ -1821,6 +1696,7 @@
         <w:rPr>
           <w:b/>
           <w:bCs/>
+          <w:strike/>
           <w:lang w:val="en-US"/>
         </w:rPr>
         <w:br/>
@@ -1829,27 +1705,10 @@
         <w:rPr>
           <w:b/>
           <w:bCs/>
-          <w:lang w:val="el-GR"/>
-        </w:rPr>
-        <w:t>• Εμφάνιση λίστας παραγγελιών, κατάσταση σε πραγματικό χρόνο (</w:t>
-      </w:r>
-      <w:proofErr w:type="spellStart"/>
-      <w:r>
-        <w:rPr>
-          <w:b/>
-          <w:bCs/>
-          <w:lang w:val="en-US"/>
-        </w:rPr>
-        <w:t>WebSockets</w:t>
-      </w:r>
-      <w:proofErr w:type="spellEnd"/>
-      <w:r>
-        <w:rPr>
-          <w:b/>
-          <w:bCs/>
-          <w:lang w:val="el-GR"/>
-        </w:rPr>
-        <w:t>).</w:t>
+          <w:strike/>
+          <w:lang w:val="el-GR"/>
+        </w:rPr>
+        <w:t>• Εμφάνιση λίστας παραγγελιών.</w:t>
       </w:r>
       <w:r>
         <w:rPr>
@@ -3276,6 +3135,16 @@
         </w:rPr>
         <w:t>ατα chat</w:t>
       </w:r>
+    </w:p>
+    <w:p>
+      <w:pPr>
+        <w:ind w:left="720"/>
+        <w:rPr>
+          <w:b/>
+          <w:bCs/>
+          <w:lang w:val="en-US"/>
+        </w:rPr>
+      </w:pPr>
     </w:p>
     <w:p>
       <w:pPr>
@@ -7836,6 +7705,7 @@
   <w:style w:type="character" w:default="1" w:styleId="DefaultParagraphFont">
     <w:name w:val="Default Paragraph Font"/>
     <w:uiPriority w:val="1"/>
+    <w:semiHidden/>
     <w:unhideWhenUsed/>
   </w:style>
   <w:style w:type="table" w:default="1" w:styleId="TableNormal">

</xml_diff>

<commit_message>
Commit after chat and messages implementation
</commit_message>
<xml_diff>
--- a/QuickDrop -  Cross Platform Web&Mobile Application.docx
+++ b/QuickDrop -  Cross Platform Web&Mobile Application.docx
@@ -539,98 +539,6 @@
           <w:bCs/>
           <w:sz w:val="24"/>
           <w:szCs w:val="24"/>
-          <w:lang w:val="el-GR"/>
-        </w:rPr>
-        <w:t xml:space="preserve">Υποστήριξη </w:t>
-      </w:r>
-      <w:r>
-        <w:rPr>
-          <w:b/>
-          <w:bCs/>
-          <w:sz w:val="24"/>
-          <w:szCs w:val="24"/>
-          <w:lang w:val="en-US"/>
-        </w:rPr>
-        <w:t>Offline</w:t>
-      </w:r>
-    </w:p>
-    <w:p>
-      <w:pPr>
-        <w:ind w:left="1080"/>
-        <w:rPr>
-          <w:b/>
-          <w:bCs/>
-          <w:lang w:val="el-GR"/>
-        </w:rPr>
-      </w:pPr>
-      <w:r>
-        <w:rPr>
-          <w:b/>
-          <w:bCs/>
-          <w:lang w:val="el-GR"/>
-        </w:rPr>
-        <w:t>Οι οδηγοί μπορούν να συνεχίσουν να εργάζονται χωρίς σύνδεση στο διαδίκτυο.</w:t>
-      </w:r>
-    </w:p>
-    <w:p>
-      <w:pPr>
-        <w:pStyle w:val="ListParagraph"/>
-        <w:numPr>
-          <w:ilvl w:val="0"/>
-          <w:numId w:val="21"/>
-        </w:numPr>
-        <w:rPr>
-          <w:b/>
-          <w:bCs/>
-          <w:lang w:val="el-GR"/>
-        </w:rPr>
-      </w:pPr>
-      <w:r>
-        <w:rPr>
-          <w:b/>
-          <w:bCs/>
-          <w:lang w:val="el-GR"/>
-        </w:rPr>
-        <w:t>Τα δεδομένα αποθηκεύονται τοπικά και συγχρονίζονται αυτόματα μόλις επανέλθει η σύνδεση.</w:t>
-      </w:r>
-    </w:p>
-    <w:p>
-      <w:pPr>
-        <w:ind w:left="360"/>
-        <w:rPr>
-          <w:b/>
-          <w:bCs/>
-          <w:lang w:val="en-US"/>
-        </w:rPr>
-      </w:pPr>
-      <w:r>
-        <w:rPr>
-          <w:lang w:val="en-US"/>
-        </w:rPr>
-        <w:pict w14:anchorId="43DCE8A1">
-          <v:rect id="_x0000_i1030" style="width:0;height:1.5pt" o:hralign="center" o:hrstd="t" o:hr="t" fillcolor="#a0a0a0" stroked="f"/>
-        </w:pict>
-      </w:r>
-    </w:p>
-    <w:p>
-      <w:pPr>
-        <w:pStyle w:val="ListParagraph"/>
-        <w:numPr>
-          <w:ilvl w:val="0"/>
-          <w:numId w:val="16"/>
-        </w:numPr>
-        <w:rPr>
-          <w:b/>
-          <w:bCs/>
-          <w:lang w:val="el-GR"/>
-        </w:rPr>
-      </w:pPr>
-      <w:r>
-        <w:rPr>
-          <w:b/>
-          <w:bCs/>
-          <w:sz w:val="24"/>
-          <w:szCs w:val="24"/>
           <w:lang w:val="en-US"/>
         </w:rPr>
         <w:t>Push</w:t>
@@ -864,573 +772,410 @@
         <w:rPr>
           <w:b/>
           <w:bCs/>
-          <w:lang w:val="el-GR"/>
-        </w:rPr>
-      </w:pPr>
+          <w:sz w:val="24"/>
+          <w:szCs w:val="24"/>
+        </w:rPr>
+      </w:pPr>
+      <w:r>
+        <w:rPr>
+          <w:rFonts w:ascii="Segoe UI Emoji" w:hAnsi="Segoe UI Emoji" w:cs="Segoe UI Emoji"/>
+          <w:b/>
+          <w:bCs/>
+          <w:sz w:val="24"/>
+          <w:szCs w:val="24"/>
+        </w:rPr>
+        <w:br/>
+      </w:r>
+      <w:r>
+        <w:rPr>
+          <w:rFonts w:ascii="Segoe UI Emoji" w:hAnsi="Segoe UI Emoji" w:cs="Segoe UI Emoji"/>
+          <w:b/>
+          <w:bCs/>
+          <w:sz w:val="24"/>
+          <w:szCs w:val="24"/>
+        </w:rPr>
+        <w:br/>
+      </w:r>
+      <w:r>
+        <w:rPr>
+          <w:rFonts w:ascii="Segoe UI Emoji" w:hAnsi="Segoe UI Emoji" w:cs="Segoe UI Emoji"/>
+          <w:b/>
+          <w:bCs/>
+          <w:sz w:val="24"/>
+          <w:szCs w:val="24"/>
+        </w:rPr>
+        <w:br/>
+      </w:r>
+      <w:r>
+        <w:rPr>
+          <w:rFonts w:ascii="Segoe UI Emoji" w:hAnsi="Segoe UI Emoji" w:cs="Segoe UI Emoji"/>
+          <w:b/>
+          <w:bCs/>
+          <w:sz w:val="24"/>
+          <w:szCs w:val="24"/>
+        </w:rPr>
+        <w:br/>
+      </w:r>
+      <w:r>
+        <w:rPr>
+          <w:rFonts w:ascii="Segoe UI Emoji" w:hAnsi="Segoe UI Emoji" w:cs="Segoe UI Emoji"/>
+          <w:b/>
+          <w:bCs/>
+          <w:sz w:val="24"/>
+          <w:szCs w:val="24"/>
+        </w:rPr>
+        <w:br/>
+      </w:r>
+      <w:r>
+        <w:rPr>
+          <w:rFonts w:ascii="Segoe UI Emoji" w:hAnsi="Segoe UI Emoji" w:cs="Segoe UI Emoji"/>
+          <w:b/>
+          <w:bCs/>
+          <w:sz w:val="24"/>
+          <w:szCs w:val="24"/>
+        </w:rPr>
+        <w:t>🛠️</w:t>
+      </w:r>
+      <w:r>
+        <w:rPr>
+          <w:b/>
+          <w:bCs/>
+          <w:sz w:val="24"/>
+          <w:szCs w:val="24"/>
+        </w:rPr>
+        <w:t xml:space="preserve"> </w:t>
+      </w:r>
+      <w:proofErr w:type="spellStart"/>
+      <w:r>
+        <w:rPr>
+          <w:b/>
+          <w:bCs/>
+          <w:sz w:val="24"/>
+          <w:szCs w:val="24"/>
+        </w:rPr>
+        <w:t>Οδηγός</w:t>
+      </w:r>
+      <w:proofErr w:type="spellEnd"/>
+      <w:r>
+        <w:rPr>
+          <w:b/>
+          <w:bCs/>
+          <w:sz w:val="24"/>
+          <w:szCs w:val="24"/>
+        </w:rPr>
+        <w:t xml:space="preserve"> </w:t>
+      </w:r>
+      <w:proofErr w:type="spellStart"/>
+      <w:r>
+        <w:rPr>
+          <w:b/>
+          <w:bCs/>
+          <w:sz w:val="24"/>
+          <w:szCs w:val="24"/>
+        </w:rPr>
+        <w:t>Ανά</w:t>
+      </w:r>
+      <w:proofErr w:type="spellEnd"/>
+      <w:r>
+        <w:rPr>
+          <w:b/>
+          <w:bCs/>
+          <w:sz w:val="24"/>
+          <w:szCs w:val="24"/>
+        </w:rPr>
+        <w:t>πτυξης</w:t>
+      </w:r>
     </w:p>
     <w:p>
       <w:pPr>
         <w:rPr>
           <w:b/>
           <w:bCs/>
-          <w:lang w:val="el-GR"/>
-        </w:rPr>
-      </w:pPr>
+          <w:lang w:val="en-US"/>
+        </w:rPr>
+      </w:pPr>
+      <w:r>
+        <w:rPr>
+          <w:b/>
+          <w:bCs/>
+          <w:sz w:val="24"/>
+          <w:szCs w:val="24"/>
+          <w:lang w:val="en-US"/>
+        </w:rPr>
+        <w:t xml:space="preserve">1. Backend: Laravel (API Backend </w:t>
+      </w:r>
+      <w:proofErr w:type="spellStart"/>
+      <w:r>
+        <w:rPr>
+          <w:b/>
+          <w:bCs/>
+          <w:sz w:val="24"/>
+          <w:szCs w:val="24"/>
+          <w:lang w:val="en-US"/>
+        </w:rPr>
+        <w:t>με</w:t>
+      </w:r>
+      <w:proofErr w:type="spellEnd"/>
+      <w:r>
+        <w:rPr>
+          <w:b/>
+          <w:bCs/>
+          <w:sz w:val="24"/>
+          <w:szCs w:val="24"/>
+          <w:lang w:val="en-US"/>
+        </w:rPr>
+        <w:t xml:space="preserve"> Sanctum)</w:t>
+      </w:r>
     </w:p>
     <w:p>
       <w:pPr>
         <w:rPr>
-          <w:rFonts w:ascii="Segoe UI Emoji" w:hAnsi="Segoe UI Emoji" w:cs="Segoe UI Emoji"/>
-          <w:b/>
-          <w:bCs/>
+          <w:b/>
+          <w:bCs/>
+          <w:lang w:val="en-US"/>
+        </w:rPr>
+      </w:pPr>
+      <w:r>
+        <w:rPr>
+          <w:b/>
+          <w:bCs/>
+          <w:lang w:val="en-US"/>
+        </w:rPr>
+        <w:t xml:space="preserve">• </w:t>
+      </w:r>
+      <w:proofErr w:type="spellStart"/>
+      <w:r>
+        <w:rPr>
+          <w:b/>
+          <w:bCs/>
+          <w:strike/>
+          <w:lang w:val="en-US"/>
+        </w:rPr>
+        <w:t>Σχεδι</w:t>
+      </w:r>
+      <w:proofErr w:type="spellEnd"/>
+      <w:r>
+        <w:rPr>
+          <w:b/>
+          <w:bCs/>
+          <w:strike/>
+          <w:lang w:val="en-US"/>
+        </w:rPr>
+        <w:t xml:space="preserve">ασμός RESTful API </w:t>
+      </w:r>
+      <w:proofErr w:type="spellStart"/>
+      <w:r>
+        <w:rPr>
+          <w:b/>
+          <w:bCs/>
+          <w:strike/>
+          <w:lang w:val="en-US"/>
+        </w:rPr>
+        <w:t>γι</w:t>
+      </w:r>
+      <w:proofErr w:type="spellEnd"/>
+      <w:r>
+        <w:rPr>
+          <w:b/>
+          <w:bCs/>
+          <w:strike/>
+          <w:lang w:val="en-US"/>
+        </w:rPr>
+        <w:t xml:space="preserve">α </w:t>
+      </w:r>
+      <w:proofErr w:type="spellStart"/>
+      <w:r>
+        <w:rPr>
+          <w:b/>
+          <w:bCs/>
+          <w:strike/>
+          <w:lang w:val="en-US"/>
+        </w:rPr>
+        <w:t>εξυ</w:t>
+      </w:r>
+      <w:proofErr w:type="spellEnd"/>
+      <w:r>
+        <w:rPr>
+          <w:b/>
+          <w:bCs/>
+          <w:strike/>
+          <w:lang w:val="en-US"/>
+        </w:rPr>
+        <w:t>πηρέτηση Web SPA (Inertia + React)</w:t>
+      </w:r>
+      <w:r>
+        <w:rPr>
+          <w:b/>
+          <w:bCs/>
+          <w:lang w:val="en-US"/>
+        </w:rPr>
+        <w:t xml:space="preserve"> και React Native App.</w:t>
+      </w:r>
+      <w:r>
+        <w:rPr>
+          <w:b/>
+          <w:bCs/>
+          <w:lang w:val="en-US"/>
+        </w:rPr>
+        <w:br/>
+      </w:r>
+      <w:r>
+        <w:rPr>
+          <w:b/>
+          <w:bCs/>
+          <w:strike/>
+          <w:lang w:val="en-US"/>
+        </w:rPr>
+        <w:t xml:space="preserve">• </w:t>
+      </w:r>
+      <w:proofErr w:type="spellStart"/>
+      <w:r>
+        <w:rPr>
+          <w:b/>
+          <w:bCs/>
+          <w:strike/>
+          <w:lang w:val="en-US"/>
+        </w:rPr>
+        <w:t>Αυθεντικο</w:t>
+      </w:r>
+      <w:proofErr w:type="spellEnd"/>
+      <w:r>
+        <w:rPr>
+          <w:b/>
+          <w:bCs/>
+          <w:strike/>
+          <w:lang w:val="en-US"/>
+        </w:rPr>
+        <w:t xml:space="preserve">ποίηση </w:t>
+      </w:r>
+      <w:proofErr w:type="spellStart"/>
+      <w:r>
+        <w:rPr>
+          <w:b/>
+          <w:bCs/>
+          <w:strike/>
+          <w:lang w:val="en-US"/>
+        </w:rPr>
+        <w:t>μέσω</w:t>
+      </w:r>
+      <w:proofErr w:type="spellEnd"/>
+      <w:r>
+        <w:rPr>
+          <w:b/>
+          <w:bCs/>
+          <w:strike/>
+          <w:lang w:val="en-US"/>
+        </w:rPr>
+        <w:t xml:space="preserve"> Laravel Sanctum (session-based </w:t>
+      </w:r>
+      <w:proofErr w:type="spellStart"/>
+      <w:r>
+        <w:rPr>
+          <w:b/>
+          <w:bCs/>
+          <w:strike/>
+          <w:lang w:val="en-US"/>
+        </w:rPr>
+        <w:t>γι</w:t>
+      </w:r>
+      <w:proofErr w:type="spellEnd"/>
+      <w:r>
+        <w:rPr>
+          <w:b/>
+          <w:bCs/>
+          <w:strike/>
+          <w:lang w:val="en-US"/>
+        </w:rPr>
+        <w:t xml:space="preserve">α Inertia, token-based </w:t>
+      </w:r>
+      <w:proofErr w:type="spellStart"/>
+      <w:r>
+        <w:rPr>
+          <w:b/>
+          <w:bCs/>
+          <w:strike/>
+          <w:lang w:val="en-US"/>
+        </w:rPr>
+        <w:t>γι</w:t>
+      </w:r>
+      <w:proofErr w:type="spellEnd"/>
+      <w:r>
+        <w:rPr>
+          <w:b/>
+          <w:bCs/>
+          <w:strike/>
+          <w:lang w:val="en-US"/>
+        </w:rPr>
+        <w:t>α mobile).</w:t>
+      </w:r>
+      <w:r>
+        <w:rPr>
+          <w:b/>
+          <w:bCs/>
+          <w:strike/>
+          <w:lang w:val="en-US"/>
+        </w:rPr>
+        <w:br/>
+      </w:r>
+      <w:r>
+        <w:rPr>
+          <w:b/>
+          <w:bCs/>
+          <w:strike/>
           <w:lang w:val="el-GR"/>
         </w:rPr>
-      </w:pPr>
-    </w:p>
-    <w:p>
-      <w:pPr>
-        <w:rPr>
-          <w:rFonts w:ascii="Segoe UI Emoji" w:hAnsi="Segoe UI Emoji" w:cs="Segoe UI Emoji"/>
-          <w:b/>
-          <w:bCs/>
+        <w:t>• Δομές Δεδομένων: Χρήστες (</w:t>
+      </w:r>
+      <w:r>
+        <w:rPr>
+          <w:b/>
+          <w:bCs/>
+          <w:strike/>
+          <w:lang w:val="en-US"/>
+        </w:rPr>
+        <w:t>senders</w:t>
+      </w:r>
+      <w:r>
+        <w:rPr>
+          <w:b/>
+          <w:bCs/>
+          <w:strike/>
           <w:lang w:val="el-GR"/>
         </w:rPr>
-      </w:pPr>
-    </w:p>
-    <w:p>
-      <w:pPr>
-        <w:rPr>
-          <w:rFonts w:ascii="Segoe UI Emoji" w:hAnsi="Segoe UI Emoji" w:cs="Segoe UI Emoji"/>
-          <w:b/>
-          <w:bCs/>
+        <w:t xml:space="preserve"> &amp; </w:t>
+      </w:r>
+      <w:r>
+        <w:rPr>
+          <w:b/>
+          <w:bCs/>
+          <w:strike/>
+          <w:lang w:val="en-US"/>
+        </w:rPr>
+        <w:t>drivers</w:t>
+      </w:r>
+      <w:r>
+        <w:rPr>
+          <w:b/>
+          <w:bCs/>
+          <w:strike/>
           <w:lang w:val="el-GR"/>
         </w:rPr>
-      </w:pPr>
-    </w:p>
-    <w:p>
-      <w:pPr>
-        <w:rPr>
-          <w:rFonts w:ascii="Segoe UI Emoji" w:hAnsi="Segoe UI Emoji" w:cs="Segoe UI Emoji"/>
+        <w:t>), Παραγγελίες, Ειδοποιήσεις, Μηνύματα.</w:t>
+      </w:r>
+      <w:r>
+        <w:rPr>
           <w:b/>
           <w:bCs/>
           <w:lang w:val="el-GR"/>
         </w:rPr>
-      </w:pPr>
-    </w:p>
-    <w:p>
-      <w:pPr>
-        <w:rPr>
-          <w:b/>
-          <w:bCs/>
-          <w:sz w:val="24"/>
-          <w:szCs w:val="24"/>
-        </w:rPr>
-      </w:pPr>
-      <w:r>
-        <w:rPr>
-          <w:rFonts w:ascii="Segoe UI Emoji" w:hAnsi="Segoe UI Emoji" w:cs="Segoe UI Emoji"/>
-          <w:b/>
-          <w:bCs/>
-          <w:sz w:val="24"/>
-          <w:szCs w:val="24"/>
-        </w:rPr>
-        <w:lastRenderedPageBreak/>
-        <w:t>🛠️</w:t>
-      </w:r>
-      <w:r>
-        <w:rPr>
-          <w:b/>
-          <w:bCs/>
-          <w:sz w:val="24"/>
-          <w:szCs w:val="24"/>
-        </w:rPr>
-        <w:t xml:space="preserve"> </w:t>
-      </w:r>
-      <w:proofErr w:type="spellStart"/>
-      <w:r>
-        <w:rPr>
-          <w:b/>
-          <w:bCs/>
-          <w:sz w:val="24"/>
-          <w:szCs w:val="24"/>
-        </w:rPr>
-        <w:t>Οδηγός</w:t>
-      </w:r>
-      <w:proofErr w:type="spellEnd"/>
-      <w:r>
-        <w:rPr>
-          <w:b/>
-          <w:bCs/>
-          <w:sz w:val="24"/>
-          <w:szCs w:val="24"/>
-        </w:rPr>
-        <w:t xml:space="preserve"> </w:t>
-      </w:r>
-      <w:proofErr w:type="spellStart"/>
-      <w:r>
-        <w:rPr>
-          <w:b/>
-          <w:bCs/>
-          <w:sz w:val="24"/>
-          <w:szCs w:val="24"/>
-        </w:rPr>
-        <w:t>Ανά</w:t>
-      </w:r>
-      <w:proofErr w:type="spellEnd"/>
-      <w:r>
-        <w:rPr>
-          <w:b/>
-          <w:bCs/>
-          <w:sz w:val="24"/>
-          <w:szCs w:val="24"/>
-        </w:rPr>
-        <w:t>πτυξης</w:t>
-      </w:r>
-    </w:p>
-    <w:p>
-      <w:pPr>
-        <w:rPr>
-          <w:b/>
-          <w:bCs/>
-          <w:lang w:val="en-US"/>
-        </w:rPr>
-      </w:pPr>
-      <w:r>
-        <w:rPr>
-          <w:b/>
-          <w:bCs/>
-          <w:sz w:val="24"/>
-          <w:szCs w:val="24"/>
-          <w:lang w:val="en-US"/>
-        </w:rPr>
-        <w:t xml:space="preserve">1. Backend: Laravel (API Backend </w:t>
-      </w:r>
-      <w:proofErr w:type="spellStart"/>
-      <w:r>
-        <w:rPr>
-          <w:b/>
-          <w:bCs/>
-          <w:sz w:val="24"/>
-          <w:szCs w:val="24"/>
-          <w:lang w:val="en-US"/>
-        </w:rPr>
-        <w:t>με</w:t>
-      </w:r>
-      <w:proofErr w:type="spellEnd"/>
-      <w:r>
-        <w:rPr>
-          <w:b/>
-          <w:bCs/>
-          <w:sz w:val="24"/>
-          <w:szCs w:val="24"/>
-          <w:lang w:val="en-US"/>
-        </w:rPr>
-        <w:t xml:space="preserve"> Sanctum)</w:t>
-      </w:r>
-    </w:p>
-    <w:p>
-      <w:pPr>
-        <w:rPr>
-          <w:b/>
-          <w:bCs/>
-          <w:lang w:val="en-US"/>
-        </w:rPr>
-      </w:pPr>
-      <w:r>
-        <w:rPr>
-          <w:b/>
-          <w:bCs/>
-          <w:lang w:val="en-US"/>
-        </w:rPr>
-        <w:t xml:space="preserve">• </w:t>
-      </w:r>
-      <w:proofErr w:type="spellStart"/>
-      <w:r>
-        <w:rPr>
-          <w:b/>
-          <w:bCs/>
-          <w:lang w:val="en-US"/>
-        </w:rPr>
-        <w:t>Σχεδι</w:t>
-      </w:r>
-      <w:proofErr w:type="spellEnd"/>
-      <w:r>
-        <w:rPr>
-          <w:b/>
-          <w:bCs/>
-          <w:lang w:val="en-US"/>
-        </w:rPr>
-        <w:t xml:space="preserve">ασμός RESTful API </w:t>
-      </w:r>
-      <w:proofErr w:type="spellStart"/>
-      <w:r>
-        <w:rPr>
-          <w:b/>
-          <w:bCs/>
-          <w:lang w:val="en-US"/>
-        </w:rPr>
-        <w:t>γι</w:t>
-      </w:r>
-      <w:proofErr w:type="spellEnd"/>
-      <w:r>
-        <w:rPr>
-          <w:b/>
-          <w:bCs/>
-          <w:lang w:val="en-US"/>
-        </w:rPr>
-        <w:t xml:space="preserve">α </w:t>
-      </w:r>
-      <w:proofErr w:type="spellStart"/>
-      <w:r>
-        <w:rPr>
-          <w:b/>
-          <w:bCs/>
-          <w:lang w:val="en-US"/>
-        </w:rPr>
-        <w:t>εξυ</w:t>
-      </w:r>
-      <w:proofErr w:type="spellEnd"/>
-      <w:r>
-        <w:rPr>
-          <w:b/>
-          <w:bCs/>
-          <w:lang w:val="en-US"/>
-        </w:rPr>
-        <w:t>πηρέτηση Web SPA (Inertia + React) και React Native App.</w:t>
-      </w:r>
-      <w:r>
-        <w:rPr>
-          <w:b/>
-          <w:bCs/>
-          <w:lang w:val="en-US"/>
-        </w:rPr>
         <w:br/>
       </w:r>
       <w:r>
         <w:rPr>
           <w:b/>
           <w:bCs/>
-          <w:strike/>
-          <w:lang w:val="en-US"/>
-        </w:rPr>
-        <w:t xml:space="preserve">• </w:t>
-      </w:r>
-      <w:proofErr w:type="spellStart"/>
-      <w:r>
-        <w:rPr>
-          <w:b/>
-          <w:bCs/>
-          <w:strike/>
-          <w:lang w:val="en-US"/>
-        </w:rPr>
-        <w:t>Αυθεντικο</w:t>
-      </w:r>
-      <w:proofErr w:type="spellEnd"/>
-      <w:r>
-        <w:rPr>
-          <w:b/>
-          <w:bCs/>
-          <w:strike/>
-          <w:lang w:val="en-US"/>
-        </w:rPr>
-        <w:t xml:space="preserve">ποίηση </w:t>
-      </w:r>
-      <w:proofErr w:type="spellStart"/>
-      <w:r>
-        <w:rPr>
-          <w:b/>
-          <w:bCs/>
-          <w:strike/>
-          <w:lang w:val="en-US"/>
-        </w:rPr>
-        <w:t>μέσω</w:t>
-      </w:r>
-      <w:proofErr w:type="spellEnd"/>
-      <w:r>
-        <w:rPr>
-          <w:b/>
-          <w:bCs/>
-          <w:strike/>
-          <w:lang w:val="en-US"/>
-        </w:rPr>
-        <w:t xml:space="preserve"> Laravel Sanctum (session-based </w:t>
-      </w:r>
-      <w:proofErr w:type="spellStart"/>
-      <w:r>
-        <w:rPr>
-          <w:b/>
-          <w:bCs/>
-          <w:strike/>
-          <w:lang w:val="en-US"/>
-        </w:rPr>
-        <w:t>γι</w:t>
-      </w:r>
-      <w:proofErr w:type="spellEnd"/>
-      <w:r>
-        <w:rPr>
-          <w:b/>
-          <w:bCs/>
-          <w:strike/>
-          <w:lang w:val="en-US"/>
-        </w:rPr>
-        <w:t xml:space="preserve">α Inertia, token-based </w:t>
-      </w:r>
-      <w:proofErr w:type="spellStart"/>
-      <w:r>
-        <w:rPr>
-          <w:b/>
-          <w:bCs/>
-          <w:strike/>
-          <w:lang w:val="en-US"/>
-        </w:rPr>
-        <w:t>γι</w:t>
-      </w:r>
-      <w:proofErr w:type="spellEnd"/>
-      <w:r>
-        <w:rPr>
-          <w:b/>
-          <w:bCs/>
-          <w:strike/>
-          <w:lang w:val="en-US"/>
-        </w:rPr>
-        <w:t>α mobile).</w:t>
-      </w:r>
-      <w:r>
-        <w:rPr>
-          <w:b/>
-          <w:bCs/>
-          <w:strike/>
-          <w:lang w:val="en-US"/>
-        </w:rPr>
-        <w:br/>
-        <w:t xml:space="preserve">• </w:t>
-      </w:r>
-      <w:proofErr w:type="spellStart"/>
-      <w:r>
-        <w:rPr>
-          <w:b/>
-          <w:bCs/>
-          <w:strike/>
-          <w:lang w:val="en-US"/>
-        </w:rPr>
-        <w:t>Δομές</w:t>
-      </w:r>
-      <w:proofErr w:type="spellEnd"/>
-      <w:r>
-        <w:rPr>
-          <w:b/>
-          <w:bCs/>
-          <w:strike/>
-          <w:lang w:val="en-US"/>
-        </w:rPr>
-        <w:t xml:space="preserve"> </w:t>
-      </w:r>
-      <w:proofErr w:type="spellStart"/>
-      <w:r>
-        <w:rPr>
-          <w:b/>
-          <w:bCs/>
-          <w:strike/>
-          <w:lang w:val="en-US"/>
-        </w:rPr>
-        <w:t>Δεδομένων</w:t>
-      </w:r>
-      <w:proofErr w:type="spellEnd"/>
-      <w:r>
-        <w:rPr>
-          <w:b/>
-          <w:bCs/>
-          <w:strike/>
-          <w:lang w:val="en-US"/>
-        </w:rPr>
-        <w:t xml:space="preserve">: </w:t>
-      </w:r>
-      <w:proofErr w:type="spellStart"/>
-      <w:r>
-        <w:rPr>
-          <w:b/>
-          <w:bCs/>
-          <w:strike/>
-          <w:lang w:val="en-US"/>
-        </w:rPr>
-        <w:t>Χρήστες</w:t>
-      </w:r>
-      <w:proofErr w:type="spellEnd"/>
-      <w:r>
-        <w:rPr>
-          <w:b/>
-          <w:bCs/>
-          <w:strike/>
-          <w:lang w:val="en-US"/>
-        </w:rPr>
-        <w:t xml:space="preserve"> (senders &amp; drivers), Παρα</w:t>
-      </w:r>
-      <w:proofErr w:type="spellStart"/>
-      <w:r>
-        <w:rPr>
-          <w:b/>
-          <w:bCs/>
-          <w:strike/>
-          <w:lang w:val="en-US"/>
-        </w:rPr>
-        <w:t>γγελίες</w:t>
-      </w:r>
-      <w:proofErr w:type="spellEnd"/>
-      <w:r>
-        <w:rPr>
-          <w:b/>
-          <w:bCs/>
-          <w:strike/>
-          <w:lang w:val="en-US"/>
-        </w:rPr>
-        <w:t xml:space="preserve">, </w:t>
-      </w:r>
-      <w:proofErr w:type="spellStart"/>
-      <w:r>
-        <w:rPr>
-          <w:b/>
-          <w:bCs/>
-          <w:strike/>
-          <w:lang w:val="en-US"/>
-        </w:rPr>
-        <w:t>Ειδο</w:t>
-      </w:r>
-      <w:proofErr w:type="spellEnd"/>
-      <w:r>
-        <w:rPr>
-          <w:b/>
-          <w:bCs/>
-          <w:strike/>
-          <w:lang w:val="en-US"/>
-        </w:rPr>
-        <w:t xml:space="preserve">ποιήσεις, </w:t>
-      </w:r>
-      <w:proofErr w:type="spellStart"/>
-      <w:r>
-        <w:rPr>
-          <w:b/>
-          <w:bCs/>
-          <w:strike/>
-          <w:lang w:val="en-US"/>
-        </w:rPr>
-        <w:t>Μηνύμ</w:t>
-      </w:r>
-      <w:proofErr w:type="spellEnd"/>
-      <w:r>
-        <w:rPr>
-          <w:b/>
-          <w:bCs/>
-          <w:strike/>
-          <w:lang w:val="en-US"/>
-        </w:rPr>
-        <w:t>ατα.</w:t>
-      </w:r>
-      <w:r>
-        <w:rPr>
-          <w:b/>
-          <w:bCs/>
-          <w:lang w:val="en-US"/>
-        </w:rPr>
-        <w:br/>
-        <w:t xml:space="preserve">• </w:t>
-      </w:r>
-      <w:proofErr w:type="spellStart"/>
-      <w:r>
-        <w:rPr>
-          <w:b/>
-          <w:bCs/>
-          <w:lang w:val="en-US"/>
-        </w:rPr>
-        <w:t>Συγχρονισμός</w:t>
-      </w:r>
-      <w:proofErr w:type="spellEnd"/>
-      <w:r>
-        <w:rPr>
-          <w:b/>
-          <w:bCs/>
-          <w:lang w:val="en-US"/>
-        </w:rPr>
-        <w:t xml:space="preserve"> </w:t>
-      </w:r>
-      <w:proofErr w:type="spellStart"/>
-      <w:r>
-        <w:rPr>
-          <w:b/>
-          <w:bCs/>
-          <w:lang w:val="en-US"/>
-        </w:rPr>
-        <w:t>δεδομένων</w:t>
-      </w:r>
-      <w:proofErr w:type="spellEnd"/>
-      <w:r>
-        <w:rPr>
-          <w:b/>
-          <w:bCs/>
-          <w:lang w:val="en-US"/>
-        </w:rPr>
-        <w:t xml:space="preserve"> </w:t>
-      </w:r>
-      <w:proofErr w:type="spellStart"/>
-      <w:r>
-        <w:rPr>
-          <w:b/>
-          <w:bCs/>
-          <w:lang w:val="en-US"/>
-        </w:rPr>
-        <w:t>γι</w:t>
-      </w:r>
-      <w:proofErr w:type="spellEnd"/>
-      <w:r>
-        <w:rPr>
-          <w:b/>
-          <w:bCs/>
-          <w:lang w:val="en-US"/>
-        </w:rPr>
-        <w:t xml:space="preserve">α offline </w:t>
-      </w:r>
-      <w:proofErr w:type="spellStart"/>
-      <w:r>
-        <w:rPr>
-          <w:b/>
-          <w:bCs/>
-          <w:lang w:val="en-US"/>
-        </w:rPr>
-        <w:t>χρήση</w:t>
-      </w:r>
-      <w:proofErr w:type="spellEnd"/>
-      <w:r>
-        <w:rPr>
-          <w:b/>
-          <w:bCs/>
-          <w:lang w:val="en-US"/>
-        </w:rPr>
-        <w:t xml:space="preserve"> (</w:t>
-      </w:r>
-      <w:proofErr w:type="spellStart"/>
-      <w:r>
-        <w:rPr>
-          <w:b/>
-          <w:bCs/>
-          <w:lang w:val="en-US"/>
-        </w:rPr>
-        <w:t>με</w:t>
-      </w:r>
-      <w:proofErr w:type="spellEnd"/>
-      <w:r>
-        <w:rPr>
-          <w:b/>
-          <w:bCs/>
-          <w:lang w:val="en-US"/>
-        </w:rPr>
-        <w:t xml:space="preserve"> timestamps ή versioning).</w:t>
-      </w:r>
-      <w:r>
-        <w:rPr>
-          <w:b/>
-          <w:bCs/>
-          <w:lang w:val="en-US"/>
-        </w:rPr>
-        <w:br/>
+          <w:lang w:val="en-US"/>
+        </w:rPr>
         <w:t xml:space="preserve">• </w:t>
       </w:r>
       <w:proofErr w:type="spellStart"/>
@@ -1525,6 +1270,7 @@
           <w:szCs w:val="24"/>
           <w:lang w:val="en-US"/>
         </w:rPr>
+        <w:lastRenderedPageBreak/>
         <w:t>2. Web Frontend: Inertia.js + React (Single Page Application)</w:t>
       </w:r>
     </w:p>
@@ -1706,42 +1452,98 @@
           <w:b/>
           <w:bCs/>
           <w:strike/>
+          <w:lang w:val="en-US"/>
+        </w:rPr>
+        <w:t xml:space="preserve">• </w:t>
+      </w:r>
+      <w:r>
+        <w:rPr>
+          <w:b/>
+          <w:bCs/>
+          <w:strike/>
           <w:lang w:val="el-GR"/>
         </w:rPr>
-        <w:t>• Εμφάνιση λίστας παραγγελιών.</w:t>
-      </w:r>
-      <w:r>
-        <w:rPr>
-          <w:b/>
-          <w:bCs/>
+        <w:t>Εμφάνιση</w:t>
+      </w:r>
+      <w:r>
+        <w:rPr>
+          <w:b/>
+          <w:bCs/>
+          <w:strike/>
+          <w:lang w:val="en-US"/>
+        </w:rPr>
+        <w:t xml:space="preserve"> </w:t>
+      </w:r>
+      <w:r>
+        <w:rPr>
+          <w:b/>
+          <w:bCs/>
+          <w:strike/>
           <w:lang w:val="el-GR"/>
         </w:rPr>
+        <w:t>λίστας</w:t>
+      </w:r>
+      <w:r>
+        <w:rPr>
+          <w:b/>
+          <w:bCs/>
+          <w:strike/>
+          <w:lang w:val="en-US"/>
+        </w:rPr>
+        <w:t xml:space="preserve"> </w:t>
+      </w:r>
+      <w:r>
+        <w:rPr>
+          <w:b/>
+          <w:bCs/>
+          <w:strike/>
+          <w:lang w:val="el-GR"/>
+        </w:rPr>
+        <w:t>παραγγελιών</w:t>
+      </w:r>
+      <w:r>
+        <w:rPr>
+          <w:b/>
+          <w:bCs/>
+          <w:strike/>
+          <w:lang w:val="en-US"/>
+        </w:rPr>
+        <w:t>.</w:t>
+      </w:r>
+      <w:r>
+        <w:rPr>
+          <w:b/>
+          <w:bCs/>
+          <w:strike/>
+          <w:lang w:val="en-US"/>
+        </w:rPr>
         <w:br/>
+      </w:r>
+      <w:r>
+        <w:rPr>
+          <w:b/>
+          <w:bCs/>
+          <w:lang w:val="el-GR"/>
+        </w:rPr>
         <w:t xml:space="preserve">• </w:t>
       </w:r>
       <w:r>
         <w:rPr>
           <w:b/>
           <w:bCs/>
-          <w:lang w:val="en-US"/>
-        </w:rPr>
-        <w:t>Offline</w:t>
-      </w:r>
-      <w:r>
-        <w:rPr>
-          <w:b/>
-          <w:bCs/>
+          <w:strike/>
+          <w:lang w:val="en-US"/>
+        </w:rPr>
+        <w:t>Chat</w:t>
+      </w:r>
+      <w:r>
+        <w:rPr>
+          <w:b/>
+          <w:bCs/>
+          <w:strike/>
           <w:lang w:val="el-GR"/>
         </w:rPr>
-        <w:t xml:space="preserve"> </w:t>
-      </w:r>
-      <w:r>
-        <w:rPr>
-          <w:b/>
-          <w:bCs/>
-          <w:lang w:val="en-US"/>
-        </w:rPr>
-        <w:t>caching</w:t>
+        <w:t xml:space="preserve"> μεταξύ αποστολέα και οδηγού.</w:t>
       </w:r>
       <w:r>
         <w:rPr>
@@ -1749,15 +1551,7 @@
           <w:bCs/>
           <w:lang w:val="el-GR"/>
         </w:rPr>
-        <w:t xml:space="preserve"> με </w:t>
-      </w:r>
-      <w:r>
-        <w:rPr>
-          <w:b/>
-          <w:bCs/>
-          <w:lang w:val="en-US"/>
-        </w:rPr>
-        <w:t>service</w:t>
+        <w:br/>
       </w:r>
       <w:r>
         <w:rPr>
@@ -1765,47 +1559,6 @@
           <w:bCs/>
           <w:lang w:val="el-GR"/>
         </w:rPr>
-        <w:t xml:space="preserve"> </w:t>
-      </w:r>
-      <w:r>
-        <w:rPr>
-          <w:b/>
-          <w:bCs/>
-          <w:lang w:val="en-US"/>
-        </w:rPr>
-        <w:t>workers</w:t>
-      </w:r>
-      <w:r>
-        <w:rPr>
-          <w:b/>
-          <w:bCs/>
-          <w:lang w:val="el-GR"/>
-        </w:rPr>
-        <w:t xml:space="preserve"> (π.χ. </w:t>
-      </w:r>
-      <w:r>
-        <w:rPr>
-          <w:b/>
-          <w:bCs/>
-          <w:lang w:val="en-US"/>
-        </w:rPr>
-        <w:t>Workbox</w:t>
-      </w:r>
-      <w:r>
-        <w:rPr>
-          <w:b/>
-          <w:bCs/>
-          <w:lang w:val="el-GR"/>
-        </w:rPr>
-        <w:t>).</w:t>
-      </w:r>
-      <w:r>
-        <w:rPr>
-          <w:b/>
-          <w:bCs/>
-          <w:lang w:val="el-GR"/>
-        </w:rPr>
-        <w:br/>
         <w:t xml:space="preserve">• </w:t>
       </w:r>
       <w:r>
@@ -2088,58 +1841,6 @@
           <w:lang w:val="el-GR"/>
         </w:rPr>
         <w:br/>
-        <w:t xml:space="preserve">• Τοπική αποθήκευση με </w:t>
-      </w:r>
-      <w:r>
-        <w:rPr>
-          <w:b/>
-          <w:bCs/>
-          <w:lang w:val="en-US"/>
-        </w:rPr>
-        <w:t>SQLite</w:t>
-      </w:r>
-      <w:r>
-        <w:rPr>
-          <w:b/>
-          <w:bCs/>
-          <w:lang w:val="el-GR"/>
-        </w:rPr>
-        <w:t xml:space="preserve"> ή </w:t>
-      </w:r>
-      <w:proofErr w:type="spellStart"/>
-      <w:r>
-        <w:rPr>
-          <w:b/>
-          <w:bCs/>
-          <w:lang w:val="en-US"/>
-        </w:rPr>
-        <w:t>AsyncStorage</w:t>
-      </w:r>
-      <w:proofErr w:type="spellEnd"/>
-      <w:r>
-        <w:rPr>
-          <w:b/>
-          <w:bCs/>
-          <w:lang w:val="el-GR"/>
-        </w:rPr>
-        <w:t>.</w:t>
-      </w:r>
-      <w:r>
-        <w:rPr>
-          <w:b/>
-          <w:bCs/>
-          <w:lang w:val="el-GR"/>
-        </w:rPr>
-        <w:br/>
-        <w:t>• Συγχρονισμός δεδομένων όταν υπάρχει σύνδεση.</w:t>
-      </w:r>
-      <w:r>
-        <w:rPr>
-          <w:b/>
-          <w:bCs/>
-          <w:lang w:val="el-GR"/>
-        </w:rPr>
-        <w:br/>
         <w:t xml:space="preserve">• </w:t>
       </w:r>
       <w:r>
@@ -2265,7 +1966,7 @@
           <w:bCs/>
           <w:sz w:val="24"/>
           <w:szCs w:val="24"/>
-          <w:lang w:val="el-GR"/>
+          <w:lang w:val="en-US"/>
         </w:rPr>
       </w:pPr>
       <w:r>
@@ -2274,9 +1975,9 @@
           <w:bCs/>
           <w:sz w:val="24"/>
           <w:szCs w:val="24"/>
-          <w:lang w:val="el-GR"/>
-        </w:rPr>
-        <w:t xml:space="preserve">4. Στρατηγική </w:t>
+          <w:lang w:val="en-US"/>
+        </w:rPr>
+        <w:t>4</w:t>
       </w:r>
       <w:r>
         <w:rPr>
@@ -2286,349 +1987,7 @@
           <w:szCs w:val="24"/>
           <w:lang w:val="en-US"/>
         </w:rPr>
-        <w:t>Offline</w:t>
-      </w:r>
-      <w:r>
-        <w:rPr>
-          <w:b/>
-          <w:bCs/>
-          <w:sz w:val="24"/>
-          <w:szCs w:val="24"/>
-          <w:lang w:val="el-GR"/>
-        </w:rPr>
-        <w:t xml:space="preserve"> &amp; Συγχρονισμού</w:t>
-      </w:r>
-    </w:p>
-    <w:p>
-      <w:pPr>
-        <w:rPr>
-          <w:b/>
-          <w:bCs/>
-          <w:lang w:val="el-GR"/>
-        </w:rPr>
-      </w:pPr>
-      <w:r>
-        <w:rPr>
-          <w:b/>
-          <w:bCs/>
-          <w:lang w:val="el-GR"/>
-        </w:rPr>
-        <w:t xml:space="preserve">• </w:t>
-      </w:r>
-      <w:r>
-        <w:rPr>
-          <w:b/>
-          <w:bCs/>
-          <w:lang w:val="en-US"/>
-        </w:rPr>
-        <w:t>Web</w:t>
-      </w:r>
-      <w:r>
-        <w:rPr>
-          <w:b/>
-          <w:bCs/>
-          <w:lang w:val="el-GR"/>
-        </w:rPr>
-        <w:t xml:space="preserve">: Χρήση </w:t>
-      </w:r>
-      <w:proofErr w:type="spellStart"/>
-      <w:r>
-        <w:rPr>
-          <w:b/>
-          <w:bCs/>
-          <w:lang w:val="en-US"/>
-        </w:rPr>
-        <w:t>IndexedDB</w:t>
-      </w:r>
-      <w:proofErr w:type="spellEnd"/>
-      <w:r>
-        <w:rPr>
-          <w:b/>
-          <w:bCs/>
-          <w:lang w:val="el-GR"/>
-        </w:rPr>
-        <w:t xml:space="preserve"> ή </w:t>
-      </w:r>
-      <w:proofErr w:type="spellStart"/>
-      <w:r>
-        <w:rPr>
-          <w:b/>
-          <w:bCs/>
-          <w:lang w:val="en-US"/>
-        </w:rPr>
-        <w:t>localStorage</w:t>
-      </w:r>
-      <w:proofErr w:type="spellEnd"/>
-      <w:r>
-        <w:rPr>
-          <w:b/>
-          <w:bCs/>
-          <w:lang w:val="el-GR"/>
-        </w:rPr>
-        <w:t xml:space="preserve"> για προσωρινή αποθήκευση.</w:t>
-      </w:r>
-      <w:r>
-        <w:rPr>
-          <w:b/>
-          <w:bCs/>
-          <w:lang w:val="el-GR"/>
-        </w:rPr>
-        <w:br/>
-      </w:r>
-      <w:r>
-        <w:rPr>
-          <w:b/>
-          <w:bCs/>
-          <w:lang w:val="en-US"/>
-        </w:rPr>
-        <w:t xml:space="preserve">• Mobile: SQLite ή </w:t>
-      </w:r>
-      <w:proofErr w:type="spellStart"/>
-      <w:r>
-        <w:rPr>
-          <w:b/>
-          <w:bCs/>
-          <w:lang w:val="en-US"/>
-        </w:rPr>
-        <w:t>WatermelonDB</w:t>
-      </w:r>
-      <w:proofErr w:type="spellEnd"/>
-      <w:r>
-        <w:rPr>
-          <w:b/>
-          <w:bCs/>
-          <w:lang w:val="en-US"/>
-        </w:rPr>
-        <w:t xml:space="preserve"> </w:t>
-      </w:r>
-      <w:proofErr w:type="spellStart"/>
-      <w:r>
-        <w:rPr>
-          <w:b/>
-          <w:bCs/>
-          <w:lang w:val="en-US"/>
-        </w:rPr>
-        <w:t>γι</w:t>
-      </w:r>
-      <w:proofErr w:type="spellEnd"/>
-      <w:r>
-        <w:rPr>
-          <w:b/>
-          <w:bCs/>
-          <w:lang w:val="en-US"/>
-        </w:rPr>
-        <w:t xml:space="preserve">α local-first </w:t>
-      </w:r>
-      <w:proofErr w:type="spellStart"/>
-      <w:r>
-        <w:rPr>
-          <w:b/>
-          <w:bCs/>
-          <w:lang w:val="en-US"/>
-        </w:rPr>
-        <w:t>λειτουργί</w:t>
-      </w:r>
-      <w:proofErr w:type="spellEnd"/>
-      <w:r>
-        <w:rPr>
-          <w:b/>
-          <w:bCs/>
-          <w:lang w:val="en-US"/>
-        </w:rPr>
-        <w:t>α.</w:t>
-      </w:r>
-      <w:r>
-        <w:rPr>
-          <w:b/>
-          <w:bCs/>
-          <w:lang w:val="en-US"/>
-        </w:rPr>
-        <w:br/>
-      </w:r>
-      <w:r>
-        <w:rPr>
-          <w:b/>
-          <w:bCs/>
-          <w:lang w:val="el-GR"/>
-        </w:rPr>
-        <w:t xml:space="preserve">• Ανίχνευση και συγχρονισμός αλλαγών με </w:t>
-      </w:r>
-      <w:r>
-        <w:rPr>
-          <w:b/>
-          <w:bCs/>
-          <w:lang w:val="en-US"/>
-        </w:rPr>
-        <w:t>API</w:t>
-      </w:r>
-      <w:r>
-        <w:rPr>
-          <w:b/>
-          <w:bCs/>
-          <w:lang w:val="el-GR"/>
-        </w:rPr>
-        <w:t xml:space="preserve"> </w:t>
-      </w:r>
-      <w:r>
-        <w:rPr>
-          <w:b/>
-          <w:bCs/>
-          <w:lang w:val="en-US"/>
-        </w:rPr>
-        <w:t>versioning</w:t>
-      </w:r>
-      <w:r>
-        <w:rPr>
-          <w:b/>
-          <w:bCs/>
-          <w:lang w:val="el-GR"/>
-        </w:rPr>
-        <w:t>.</w:t>
-      </w:r>
-      <w:r>
-        <w:rPr>
-          <w:b/>
-          <w:bCs/>
-          <w:lang w:val="el-GR"/>
-        </w:rPr>
-        <w:br/>
-        <w:t>• Προτεραιότητα σε “</w:t>
-      </w:r>
-      <w:r>
-        <w:rPr>
-          <w:b/>
-          <w:bCs/>
-          <w:lang w:val="en-US"/>
-        </w:rPr>
-        <w:t>last</w:t>
-      </w:r>
-      <w:r>
-        <w:rPr>
-          <w:b/>
-          <w:bCs/>
-          <w:lang w:val="el-GR"/>
-        </w:rPr>
-        <w:t xml:space="preserve"> </w:t>
-      </w:r>
-      <w:r>
-        <w:rPr>
-          <w:b/>
-          <w:bCs/>
-          <w:lang w:val="en-US"/>
-        </w:rPr>
-        <w:t>update</w:t>
-      </w:r>
-      <w:r>
-        <w:rPr>
-          <w:b/>
-          <w:bCs/>
-          <w:lang w:val="el-GR"/>
-        </w:rPr>
-        <w:t xml:space="preserve"> </w:t>
-      </w:r>
-      <w:r>
-        <w:rPr>
-          <w:b/>
-          <w:bCs/>
-          <w:lang w:val="en-US"/>
-        </w:rPr>
-        <w:t>wins</w:t>
-      </w:r>
-      <w:r>
-        <w:rPr>
-          <w:b/>
-          <w:bCs/>
-          <w:lang w:val="el-GR"/>
-        </w:rPr>
-        <w:t xml:space="preserve">” ή </w:t>
-      </w:r>
-      <w:r>
-        <w:rPr>
-          <w:b/>
-          <w:bCs/>
-          <w:lang w:val="en-US"/>
-        </w:rPr>
-        <w:t>manual</w:t>
-      </w:r>
-      <w:r>
-        <w:rPr>
-          <w:b/>
-          <w:bCs/>
-          <w:lang w:val="el-GR"/>
-        </w:rPr>
-        <w:t xml:space="preserve"> </w:t>
-      </w:r>
-      <w:r>
-        <w:rPr>
-          <w:b/>
-          <w:bCs/>
-          <w:lang w:val="en-US"/>
-        </w:rPr>
-        <w:t>conflict</w:t>
-      </w:r>
-      <w:r>
-        <w:rPr>
-          <w:b/>
-          <w:bCs/>
-          <w:lang w:val="el-GR"/>
-        </w:rPr>
-        <w:t xml:space="preserve"> </w:t>
-      </w:r>
-      <w:r>
-        <w:rPr>
-          <w:b/>
-          <w:bCs/>
-          <w:lang w:val="en-US"/>
-        </w:rPr>
-        <w:t>resolution</w:t>
-      </w:r>
-      <w:r>
-        <w:rPr>
-          <w:b/>
-          <w:bCs/>
-          <w:lang w:val="el-GR"/>
-        </w:rPr>
-        <w:t xml:space="preserve"> όπου χρειάζεται.</w:t>
-      </w:r>
-    </w:p>
-    <w:p>
-      <w:pPr>
-        <w:rPr>
-          <w:b/>
-          <w:bCs/>
-          <w:lang w:val="en-US"/>
-        </w:rPr>
-      </w:pPr>
-      <w:r>
-        <w:rPr>
-          <w:b/>
-          <w:bCs/>
-          <w:lang w:val="en-US"/>
-        </w:rPr>
-        <w:pict w14:anchorId="2D150AE4">
-          <v:rect id="_x0000_i1034" style="width:0;height:1.5pt" o:hralign="center" o:hrstd="t" o:hr="t" fillcolor="#a0a0a0" stroked="f"/>
-        </w:pict>
-      </w:r>
-    </w:p>
-    <w:p>
-      <w:pPr>
-        <w:rPr>
-          <w:b/>
-          <w:bCs/>
-          <w:sz w:val="24"/>
-          <w:szCs w:val="24"/>
-          <w:lang w:val="en-US"/>
-        </w:rPr>
-      </w:pPr>
-      <w:r>
-        <w:rPr>
-          <w:b/>
-          <w:bCs/>
-          <w:sz w:val="24"/>
-          <w:szCs w:val="24"/>
-          <w:lang w:val="en-US"/>
-        </w:rPr>
-        <w:t>5. Push Notifications (FCM)</w:t>
+        <w:t>. Push Notifications (FCM)</w:t>
       </w:r>
     </w:p>
     <w:p>
@@ -3161,7 +2520,6 @@
           <w:bCs/>
           <w:lang w:val="en-US"/>
         </w:rPr>
-        <w:lastRenderedPageBreak/>
         <w:t>✨</w:t>
       </w:r>
       <w:r>

</xml_diff>